<commit_message>
update map, links on all sites, zones
</commit_message>
<xml_diff>
--- a/работы.docx
+++ b/работы.docx
@@ -1,6 +1,6 @@
 
 <file path=word/document.xml><?xml version="1.0" encoding="utf-8"?>
-<w:document xmlns:wpc="http://schemas.microsoft.com/office/word/2010/wordprocessingCanvas" xmlns:cx="http://schemas.microsoft.com/office/drawing/2014/chartex" xmlns:cx1="http://schemas.microsoft.com/office/drawing/2015/9/8/chartex" xmlns:cx2="http://schemas.microsoft.com/office/drawing/2015/10/21/chartex" xmlns:cx3="http://schemas.microsoft.com/office/drawing/2016/5/9/chartex" xmlns:cx4="http://schemas.microsoft.com/office/drawing/2016/5/10/chartex" xmlns:cx5="http://schemas.microsoft.com/office/drawing/2016/5/11/chartex" xmlns:mc="http://schemas.openxmlformats.org/markup-compatibility/2006" xmlns:o="urn:schemas-microsoft-com:office:office" xmlns:r="http://schemas.openxmlformats.org/officeDocument/2006/relationships" xmlns:m="http://schemas.openxmlformats.org/officeDocument/2006/math" xmlns:v="urn:schemas-microsoft-com:vml" xmlns:wp14="http://schemas.microsoft.com/office/word/2010/wordprocessingDrawing" xmlns:wp="http://schemas.openxmlformats.org/drawingml/2006/wordprocessingDrawing" xmlns:w10="urn:schemas-microsoft-com:office:word" xmlns:w="http://schemas.openxmlformats.org/wordprocessingml/2006/main" xmlns:w14="http://schemas.microsoft.com/office/word/2010/wordml" xmlns:w15="http://schemas.microsoft.com/office/word/2012/wordml" xmlns:w16se="http://schemas.microsoft.com/office/word/2015/wordml/symex" xmlns:wpg="http://schemas.microsoft.com/office/word/2010/wordprocessingGroup" xmlns:wpi="http://schemas.microsoft.com/office/word/2010/wordprocessingInk" xmlns:wne="http://schemas.microsoft.com/office/word/2006/wordml" xmlns:wps="http://schemas.microsoft.com/office/word/2010/wordprocessingShape" mc:Ignorable="w14 w15 w16se wp14">
+<w:document xmlns:wpc="http://schemas.microsoft.com/office/word/2010/wordprocessingCanvas" xmlns:cx="http://schemas.microsoft.com/office/drawing/2014/chartex" xmlns:mc="http://schemas.openxmlformats.org/markup-compatibility/2006" xmlns:o="urn:schemas-microsoft-com:office:office" xmlns:r="http://schemas.openxmlformats.org/officeDocument/2006/relationships" xmlns:m="http://schemas.openxmlformats.org/officeDocument/2006/math" xmlns:v="urn:schemas-microsoft-com:vml" xmlns:wp14="http://schemas.microsoft.com/office/word/2010/wordprocessingDrawing" xmlns:wp="http://schemas.openxmlformats.org/drawingml/2006/wordprocessingDrawing" xmlns:w10="urn:schemas-microsoft-com:office:word" xmlns:w="http://schemas.openxmlformats.org/wordprocessingml/2006/main" xmlns:w14="http://schemas.microsoft.com/office/word/2010/wordml" xmlns:w15="http://schemas.microsoft.com/office/word/2012/wordml" xmlns:w16se="http://schemas.microsoft.com/office/word/2015/wordml/symex" xmlns:wpg="http://schemas.microsoft.com/office/word/2010/wordprocessingGroup" xmlns:wpi="http://schemas.microsoft.com/office/word/2010/wordprocessingInk" xmlns:wne="http://schemas.microsoft.com/office/word/2006/wordml" xmlns:wps="http://schemas.microsoft.com/office/word/2010/wordprocessingShape" mc:Ignorable="w14 w15 w16se wp14">
   <w:body>
     <w:p>
       <w:pPr>
@@ -14,7 +14,6 @@
           <w:rFonts w:ascii="Times New Roman" w:hAnsi="Times New Roman" w:cs="Times New Roman"/>
           <w:sz w:val="28"/>
           <w:szCs w:val="28"/>
-          <w:lang w:val="ru-RU"/>
         </w:rPr>
       </w:pPr>
       <w:r>
@@ -31,7 +30,6 @@
           <w:rFonts w:ascii="Times New Roman" w:hAnsi="Times New Roman" w:cs="Times New Roman"/>
           <w:sz w:val="28"/>
           <w:szCs w:val="28"/>
-          <w:lang w:val="ru-RU"/>
         </w:rPr>
         <w:t xml:space="preserve"> </w:t>
       </w:r>
@@ -40,7 +38,6 @@
           <w:rFonts w:ascii="Times New Roman" w:hAnsi="Times New Roman" w:cs="Times New Roman"/>
           <w:sz w:val="28"/>
           <w:szCs w:val="28"/>
-          <w:lang w:val="ru-RU"/>
         </w:rPr>
         <w:t>Республиканская выставка научно-методической литературы, педагогического опыта и творчества учащейся молодёжи -  Диплом 1 степени (Министерства образования РБ)</w:t>
       </w:r>
@@ -53,7 +50,6 @@
           <w:rFonts w:ascii="Times New Roman" w:hAnsi="Times New Roman" w:cs="Times New Roman"/>
           <w:sz w:val="28"/>
           <w:szCs w:val="28"/>
-          <w:lang w:val="ru-RU"/>
         </w:rPr>
       </w:pPr>
       <w:hyperlink r:id="rId5" w:history="1">
@@ -63,7 +59,6 @@
             <w:rFonts w:ascii="Times New Roman" w:hAnsi="Times New Roman" w:cs="Times New Roman"/>
             <w:sz w:val="28"/>
             <w:szCs w:val="28"/>
-            <w:lang w:val="ru-RU"/>
           </w:rPr>
           <w:t>https://www.ngpk.by/ru/proekt/?page=intro</w:t>
         </w:r>
@@ -77,7 +72,6 @@
           <w:rFonts w:ascii="Times New Roman" w:hAnsi="Times New Roman" w:cs="Times New Roman"/>
           <w:sz w:val="28"/>
           <w:szCs w:val="28"/>
-          <w:lang w:val="ru-RU"/>
         </w:rPr>
       </w:pPr>
     </w:p>
@@ -125,7 +119,6 @@
           <w:rFonts w:ascii="Times New Roman" w:hAnsi="Times New Roman" w:cs="Times New Roman"/>
           <w:sz w:val="28"/>
           <w:szCs w:val="28"/>
-          <w:lang w:val="ru-RU"/>
         </w:rPr>
         <w:t xml:space="preserve"> областной этап в номинации «Художественная работа по пропаганде эффективного и рационального использования энергоресурсов (видеоролик) </w:t>
       </w:r>
@@ -134,7 +127,6 @@
           <w:rFonts w:ascii="Times New Roman" w:hAnsi="Times New Roman" w:cs="Times New Roman"/>
           <w:sz w:val="28"/>
           <w:szCs w:val="28"/>
-          <w:lang w:val="ru-RU"/>
         </w:rPr>
         <w:t xml:space="preserve"> </w:t>
       </w:r>
@@ -143,7 +135,6 @@
           <w:rFonts w:ascii="Times New Roman" w:hAnsi="Times New Roman" w:cs="Times New Roman"/>
           <w:sz w:val="28"/>
           <w:szCs w:val="28"/>
-          <w:lang w:val="ru-RU"/>
         </w:rPr>
         <w:t>– 1 место</w:t>
       </w:r>
@@ -159,6 +150,7 @@
           <w:szCs w:val="28"/>
         </w:rPr>
       </w:pPr>
+      <w:bookmarkStart w:id="0" w:name="_GoBack"/>
       <w:r>
         <w:rPr>
           <w:rFonts w:ascii="Times New Roman" w:hAnsi="Times New Roman" w:cs="Times New Roman"/>
@@ -176,6 +168,7 @@
         <w:t>Сохраним зеленую планету (2018).avi</w:t>
       </w:r>
     </w:p>
+    <w:bookmarkEnd w:id="0"/>
     <w:p>
       <w:pPr>
         <w:pStyle w:val="a3"/>
@@ -200,15 +193,13 @@
           <w:rFonts w:ascii="Times New Roman" w:hAnsi="Times New Roman" w:cs="Times New Roman"/>
           <w:sz w:val="28"/>
           <w:szCs w:val="28"/>
-          <w:lang w:val="ru-RU"/>
-        </w:rPr>
-      </w:pPr>
-      <w:r>
-        <w:rPr>
-          <w:rFonts w:ascii="Times New Roman" w:hAnsi="Times New Roman" w:cs="Times New Roman"/>
-          <w:sz w:val="28"/>
-          <w:szCs w:val="28"/>
-          <w:lang w:val="ru-RU"/>
+        </w:rPr>
+      </w:pPr>
+      <w:r>
+        <w:rPr>
+          <w:rFonts w:ascii="Times New Roman" w:hAnsi="Times New Roman" w:cs="Times New Roman"/>
+          <w:sz w:val="28"/>
+          <w:szCs w:val="28"/>
         </w:rPr>
         <w:t>Областной конкурс методических материалов по гражданско-патриотическому воспитанию на православных традициях белорусского народа - Диплом главного управления по образованию Витебского областного исполнительного комитета – 1 место</w:t>
       </w:r>
@@ -220,7 +211,6 @@
           <w:rFonts w:ascii="Times New Roman" w:hAnsi="Times New Roman" w:cs="Times New Roman"/>
           <w:sz w:val="28"/>
           <w:szCs w:val="28"/>
-          <w:lang w:val="ru-RU"/>
         </w:rPr>
       </w:pPr>
       <w:hyperlink r:id="rId6" w:history="1">
@@ -230,7 +220,6 @@
             <w:rFonts w:ascii="Times New Roman" w:hAnsi="Times New Roman" w:cs="Times New Roman"/>
             <w:sz w:val="28"/>
             <w:szCs w:val="28"/>
-            <w:lang w:val="ru-RU"/>
           </w:rPr>
           <w:t>https://www.ngpk.by/ru/dialog/#/</w:t>
         </w:r>
@@ -244,7 +233,6 @@
           <w:rFonts w:ascii="Times New Roman" w:hAnsi="Times New Roman" w:cs="Times New Roman"/>
           <w:sz w:val="28"/>
           <w:szCs w:val="28"/>
-          <w:lang w:val="ru-RU"/>
         </w:rPr>
       </w:pPr>
     </w:p>
@@ -260,15 +248,13 @@
           <w:rFonts w:ascii="Times New Roman" w:hAnsi="Times New Roman" w:cs="Times New Roman"/>
           <w:sz w:val="28"/>
           <w:szCs w:val="28"/>
-          <w:lang w:val="ru-RU"/>
-        </w:rPr>
-      </w:pPr>
-      <w:r>
-        <w:rPr>
-          <w:rFonts w:ascii="Times New Roman" w:hAnsi="Times New Roman" w:cs="Times New Roman"/>
-          <w:sz w:val="28"/>
-          <w:szCs w:val="28"/>
-          <w:lang w:val="ru-RU"/>
+        </w:rPr>
+      </w:pPr>
+      <w:r>
+        <w:rPr>
+          <w:rFonts w:ascii="Times New Roman" w:hAnsi="Times New Roman" w:cs="Times New Roman"/>
+          <w:sz w:val="28"/>
+          <w:szCs w:val="28"/>
         </w:rPr>
         <w:t xml:space="preserve">Областной конкурс «Не меркнет летопись побед» - Грамота главного управления по образованию Витебского областного исполнительного комитета </w:t>
       </w:r>
@@ -281,15 +267,13 @@
           <w:rFonts w:ascii="Times New Roman" w:hAnsi="Times New Roman" w:cs="Times New Roman"/>
           <w:sz w:val="28"/>
           <w:szCs w:val="28"/>
-          <w:lang w:val="ru-RU"/>
-        </w:rPr>
-      </w:pPr>
-      <w:r>
-        <w:rPr>
-          <w:rFonts w:ascii="Times New Roman" w:hAnsi="Times New Roman" w:cs="Times New Roman"/>
-          <w:sz w:val="28"/>
-          <w:szCs w:val="28"/>
-          <w:lang w:val="ru-RU"/>
+        </w:rPr>
+      </w:pPr>
+      <w:r>
+        <w:rPr>
+          <w:rFonts w:ascii="Times New Roman" w:hAnsi="Times New Roman" w:cs="Times New Roman"/>
+          <w:sz w:val="28"/>
+          <w:szCs w:val="28"/>
         </w:rPr>
         <w:t>(Интерактивная карта)</w:t>
       </w:r>
@@ -301,7 +285,6 @@
           <w:rFonts w:ascii="Times New Roman" w:hAnsi="Times New Roman" w:cs="Times New Roman"/>
           <w:sz w:val="28"/>
           <w:szCs w:val="28"/>
-          <w:lang w:val="ru-RU"/>
         </w:rPr>
       </w:pPr>
     </w:p>
@@ -318,15 +301,13 @@
           <w:rFonts w:ascii="Times New Roman" w:hAnsi="Times New Roman" w:cs="Times New Roman"/>
           <w:sz w:val="28"/>
           <w:szCs w:val="28"/>
-          <w:lang w:val="ru-RU"/>
-        </w:rPr>
-      </w:pPr>
-      <w:r>
-        <w:rPr>
-          <w:rFonts w:ascii="Times New Roman" w:hAnsi="Times New Roman" w:cs="Times New Roman"/>
-          <w:sz w:val="28"/>
-          <w:szCs w:val="28"/>
-          <w:lang w:val="ru-RU"/>
+        </w:rPr>
+      </w:pPr>
+      <w:r>
+        <w:rPr>
+          <w:rFonts w:ascii="Times New Roman" w:hAnsi="Times New Roman" w:cs="Times New Roman"/>
+          <w:sz w:val="28"/>
+          <w:szCs w:val="28"/>
         </w:rPr>
         <w:t xml:space="preserve">Свидетельство </w:t>
       </w:r>
@@ -335,7 +316,6 @@
           <w:rFonts w:ascii="Times New Roman" w:hAnsi="Times New Roman" w:cs="Times New Roman"/>
           <w:sz w:val="28"/>
           <w:szCs w:val="28"/>
-          <w:lang w:val="ru-RU"/>
         </w:rPr>
         <w:t xml:space="preserve">Министерства </w:t>
       </w:r>
@@ -345,17 +325,8 @@
           <w:rFonts w:ascii="Times New Roman" w:hAnsi="Times New Roman" w:cs="Times New Roman"/>
           <w:sz w:val="28"/>
           <w:szCs w:val="28"/>
-          <w:lang w:val="ru-RU"/>
-        </w:rPr>
-        <w:t xml:space="preserve">образования  </w:t>
-      </w:r>
-      <w:r>
-        <w:rPr>
-          <w:rFonts w:ascii="Times New Roman" w:hAnsi="Times New Roman" w:cs="Times New Roman"/>
-          <w:sz w:val="28"/>
-          <w:szCs w:val="28"/>
-        </w:rPr>
-        <w:t>Республики</w:t>
+        </w:rPr>
+        <w:t>образования  Республики</w:t>
       </w:r>
       <w:proofErr w:type="gramEnd"/>
       <w:r>
@@ -366,15 +337,95 @@
         </w:rPr>
         <w:t xml:space="preserve"> Белару</w:t>
       </w:r>
+      <w:r>
+        <w:rPr>
+          <w:rFonts w:ascii="Times New Roman" w:hAnsi="Times New Roman" w:cs="Times New Roman"/>
+          <w:sz w:val="28"/>
+          <w:szCs w:val="28"/>
+        </w:rPr>
+        <w:t xml:space="preserve">сь за участие в </w:t>
+      </w:r>
+      <w:r>
+        <w:rPr>
+          <w:rFonts w:ascii="Times New Roman" w:hAnsi="Times New Roman" w:cs="Times New Roman"/>
+          <w:sz w:val="28"/>
+          <w:szCs w:val="28"/>
+        </w:rPr>
+        <w:t>Х</w:t>
+      </w:r>
+      <w:r>
+        <w:rPr>
+          <w:rFonts w:ascii="Times New Roman" w:hAnsi="Times New Roman" w:cs="Times New Roman"/>
+          <w:sz w:val="28"/>
+          <w:szCs w:val="28"/>
+          <w:lang w:val="en-US"/>
+        </w:rPr>
+        <w:t>I</w:t>
+      </w:r>
+      <w:r>
+        <w:rPr>
+          <w:rFonts w:ascii="Times New Roman" w:hAnsi="Times New Roman" w:cs="Times New Roman"/>
+          <w:sz w:val="28"/>
+          <w:szCs w:val="28"/>
+        </w:rPr>
+        <w:t xml:space="preserve"> </w:t>
+      </w:r>
+      <w:r>
+        <w:rPr>
+          <w:rFonts w:ascii="Times New Roman" w:hAnsi="Times New Roman" w:cs="Times New Roman"/>
+          <w:sz w:val="28"/>
+          <w:szCs w:val="28"/>
+        </w:rPr>
+        <w:t>Республиканском</w:t>
+      </w:r>
+      <w:r>
+        <w:rPr>
+          <w:rFonts w:ascii="Times New Roman" w:hAnsi="Times New Roman" w:cs="Times New Roman"/>
+          <w:sz w:val="28"/>
+          <w:szCs w:val="28"/>
+        </w:rPr>
+        <w:t xml:space="preserve"> конкурс</w:t>
+      </w:r>
+      <w:r>
+        <w:rPr>
+          <w:rFonts w:ascii="Times New Roman" w:hAnsi="Times New Roman" w:cs="Times New Roman"/>
+          <w:sz w:val="28"/>
+          <w:szCs w:val="28"/>
+        </w:rPr>
+        <w:t>е</w:t>
+      </w:r>
+      <w:r>
+        <w:rPr>
+          <w:rFonts w:ascii="Times New Roman" w:hAnsi="Times New Roman" w:cs="Times New Roman"/>
+          <w:sz w:val="28"/>
+          <w:szCs w:val="28"/>
+        </w:rPr>
+        <w:t xml:space="preserve"> научно-технического творчества учащейся молодёжи</w:t>
+      </w:r>
+      <w:r>
+        <w:rPr>
+          <w:rFonts w:ascii="Times New Roman" w:hAnsi="Times New Roman" w:cs="Times New Roman"/>
+          <w:sz w:val="28"/>
+          <w:szCs w:val="28"/>
+        </w:rPr>
+        <w:t xml:space="preserve"> </w:t>
+      </w:r>
+      <w:r>
+        <w:rPr>
+          <w:rFonts w:ascii="Times New Roman" w:hAnsi="Times New Roman" w:cs="Times New Roman"/>
+          <w:sz w:val="28"/>
+          <w:szCs w:val="28"/>
+        </w:rPr>
+        <w:t>«</w:t>
+      </w:r>
       <w:proofErr w:type="spellStart"/>
       <w:r>
         <w:rPr>
           <w:rFonts w:ascii="Times New Roman" w:hAnsi="Times New Roman" w:cs="Times New Roman"/>
           <w:sz w:val="28"/>
           <w:szCs w:val="28"/>
-          <w:lang w:val="ru-RU"/>
-        </w:rPr>
-        <w:t>сь</w:t>
+        </w:rPr>
+        <w:t>ТехноИнтеллект</w:t>
       </w:r>
       <w:proofErr w:type="spellEnd"/>
       <w:r>
@@ -382,131 +433,14 @@
           <w:rFonts w:ascii="Times New Roman" w:hAnsi="Times New Roman" w:cs="Times New Roman"/>
           <w:sz w:val="28"/>
           <w:szCs w:val="28"/>
-          <w:lang w:val="ru-RU"/>
-        </w:rPr>
-        <w:t xml:space="preserve"> за участие в </w:t>
-      </w:r>
-      <w:r>
-        <w:rPr>
-          <w:rFonts w:ascii="Times New Roman" w:hAnsi="Times New Roman" w:cs="Times New Roman"/>
-          <w:sz w:val="28"/>
-          <w:szCs w:val="28"/>
-        </w:rPr>
-        <w:t>Х</w:t>
-      </w:r>
-      <w:r>
-        <w:rPr>
-          <w:rFonts w:ascii="Times New Roman" w:hAnsi="Times New Roman" w:cs="Times New Roman"/>
-          <w:sz w:val="28"/>
-          <w:szCs w:val="28"/>
-          <w:lang w:val="en-US"/>
-        </w:rPr>
-        <w:t>I</w:t>
-      </w:r>
-      <w:r>
-        <w:rPr>
-          <w:rFonts w:ascii="Times New Roman" w:hAnsi="Times New Roman" w:cs="Times New Roman"/>
-          <w:sz w:val="28"/>
-          <w:szCs w:val="28"/>
-        </w:rPr>
-        <w:t xml:space="preserve"> </w:t>
-      </w:r>
-      <w:r>
-        <w:rPr>
-          <w:rFonts w:ascii="Times New Roman" w:hAnsi="Times New Roman" w:cs="Times New Roman"/>
-          <w:sz w:val="28"/>
-          <w:szCs w:val="28"/>
-          <w:lang w:val="ru-RU"/>
-        </w:rPr>
-        <w:t>Республиканском</w:t>
-      </w:r>
-      <w:r>
-        <w:rPr>
-          <w:rFonts w:ascii="Times New Roman" w:hAnsi="Times New Roman" w:cs="Times New Roman"/>
-          <w:sz w:val="28"/>
-          <w:szCs w:val="28"/>
-          <w:lang w:val="ru-RU"/>
-        </w:rPr>
-        <w:t xml:space="preserve"> конкурс</w:t>
-      </w:r>
-      <w:r>
-        <w:rPr>
-          <w:rFonts w:ascii="Times New Roman" w:hAnsi="Times New Roman" w:cs="Times New Roman"/>
-          <w:sz w:val="28"/>
-          <w:szCs w:val="28"/>
-          <w:lang w:val="ru-RU"/>
-        </w:rPr>
-        <w:t>е</w:t>
-      </w:r>
-      <w:r>
-        <w:rPr>
-          <w:rFonts w:ascii="Times New Roman" w:hAnsi="Times New Roman" w:cs="Times New Roman"/>
-          <w:sz w:val="28"/>
-          <w:szCs w:val="28"/>
-          <w:lang w:val="ru-RU"/>
-        </w:rPr>
-        <w:t xml:space="preserve"> научно-технического творчества учащейся молодёжи</w:t>
-      </w:r>
-      <w:r>
-        <w:rPr>
-          <w:rFonts w:ascii="Times New Roman" w:hAnsi="Times New Roman" w:cs="Times New Roman"/>
-          <w:sz w:val="28"/>
-          <w:szCs w:val="28"/>
-          <w:lang w:val="ru-RU"/>
-        </w:rPr>
-        <w:t xml:space="preserve"> </w:t>
-      </w:r>
-      <w:r>
-        <w:rPr>
-          <w:rFonts w:ascii="Times New Roman" w:hAnsi="Times New Roman" w:cs="Times New Roman"/>
-          <w:sz w:val="28"/>
-          <w:szCs w:val="28"/>
-        </w:rPr>
-        <w:t>«</w:t>
-      </w:r>
-      <w:proofErr w:type="spellStart"/>
-      <w:r>
-        <w:rPr>
-          <w:rFonts w:ascii="Times New Roman" w:hAnsi="Times New Roman" w:cs="Times New Roman"/>
-          <w:sz w:val="28"/>
-          <w:szCs w:val="28"/>
-          <w:lang w:val="ru-RU"/>
-        </w:rPr>
-        <w:t>ТехноИнтеллект</w:t>
-      </w:r>
-      <w:proofErr w:type="spellEnd"/>
-      <w:r>
-        <w:rPr>
-          <w:rFonts w:ascii="Times New Roman" w:hAnsi="Times New Roman" w:cs="Times New Roman"/>
-          <w:sz w:val="28"/>
-          <w:szCs w:val="28"/>
-          <w:lang w:val="ru-RU"/>
-        </w:rPr>
-        <w:t>»</w:t>
-      </w:r>
-      <w:r>
-        <w:rPr>
-          <w:rFonts w:ascii="Times New Roman" w:hAnsi="Times New Roman" w:cs="Times New Roman"/>
-          <w:sz w:val="28"/>
-          <w:szCs w:val="28"/>
-        </w:rPr>
-        <w:t>»</w:t>
-      </w:r>
-      <w:r>
-        <w:rPr>
-          <w:rFonts w:ascii="Times New Roman" w:hAnsi="Times New Roman" w:cs="Times New Roman"/>
-          <w:sz w:val="28"/>
-          <w:szCs w:val="28"/>
-          <w:lang w:val="ru-RU"/>
-        </w:rPr>
-        <w:t xml:space="preserve"> - </w:t>
-      </w:r>
-      <w:r>
-        <w:rPr>
-          <w:rFonts w:ascii="Times New Roman" w:hAnsi="Times New Roman" w:cs="Times New Roman"/>
-          <w:sz w:val="28"/>
-          <w:szCs w:val="28"/>
-          <w:lang w:val="ru-RU"/>
+        </w:rPr>
+        <w:t xml:space="preserve">»» - </w:t>
+      </w:r>
+      <w:r>
+        <w:rPr>
+          <w:rFonts w:ascii="Times New Roman" w:hAnsi="Times New Roman" w:cs="Times New Roman"/>
+          <w:sz w:val="28"/>
+          <w:szCs w:val="28"/>
         </w:rPr>
         <w:t>в секции «Мультимедийные технологии»</w:t>
       </w:r>
@@ -520,7 +454,6 @@
           <w:rFonts w:ascii="Times New Roman" w:hAnsi="Times New Roman" w:cs="Times New Roman"/>
           <w:sz w:val="28"/>
           <w:szCs w:val="28"/>
-          <w:lang w:val="ru-RU"/>
         </w:rPr>
       </w:pPr>
       <w:hyperlink r:id="rId7" w:history="1">
@@ -530,7 +463,6 @@
             <w:rFonts w:ascii="Times New Roman" w:hAnsi="Times New Roman" w:cs="Times New Roman"/>
             <w:sz w:val="28"/>
             <w:szCs w:val="28"/>
-            <w:lang w:val="ru-RU"/>
           </w:rPr>
           <w:t>https://training-apparatchik.sava.site/#/</w:t>
         </w:r>
@@ -544,7 +476,6 @@
           <w:rFonts w:ascii="Times New Roman" w:hAnsi="Times New Roman" w:cs="Times New Roman"/>
           <w:sz w:val="28"/>
           <w:szCs w:val="28"/>
-          <w:lang w:val="ru-RU"/>
         </w:rPr>
       </w:pPr>
     </w:p>
@@ -619,7 +550,6 @@
           <w:rFonts w:ascii="Times New Roman" w:hAnsi="Times New Roman" w:cs="Times New Roman"/>
           <w:sz w:val="28"/>
           <w:szCs w:val="28"/>
-          <w:lang w:val="ru-RU"/>
         </w:rPr>
         <w:t xml:space="preserve"> - Диплом 2 степени (Главного управления по образованию Витебского областного исполнительного комитета)</w:t>
       </w:r>
@@ -678,7 +608,6 @@
           <w:rFonts w:ascii="Times New Roman" w:hAnsi="Times New Roman" w:cs="Times New Roman"/>
           <w:sz w:val="28"/>
           <w:szCs w:val="28"/>
-          <w:lang w:val="ru-RU"/>
         </w:rPr>
         <w:t xml:space="preserve">Областной этап </w:t>
       </w:r>
@@ -688,17 +617,8 @@
           <w:rFonts w:ascii="Times New Roman" w:hAnsi="Times New Roman" w:cs="Times New Roman"/>
           <w:sz w:val="28"/>
           <w:szCs w:val="28"/>
-          <w:lang w:val="ru-RU"/>
-        </w:rPr>
-        <w:t>Р</w:t>
-      </w:r>
-      <w:r>
-        <w:rPr>
-          <w:rFonts w:ascii="Times New Roman" w:hAnsi="Times New Roman" w:cs="Times New Roman"/>
-          <w:sz w:val="28"/>
-          <w:szCs w:val="28"/>
-        </w:rPr>
-        <w:t>еспубликанского</w:t>
+        </w:rPr>
+        <w:t>Республиканского</w:t>
       </w:r>
       <w:r>
         <w:rPr>
@@ -713,7 +633,6 @@
           <w:rFonts w:ascii="Times New Roman" w:hAnsi="Times New Roman" w:cs="Times New Roman"/>
           <w:sz w:val="28"/>
           <w:szCs w:val="28"/>
-          <w:lang w:val="ru-RU"/>
         </w:rPr>
         <w:t>а</w:t>
       </w:r>
@@ -739,7 +658,6 @@
           <w:rFonts w:ascii="Times New Roman" w:hAnsi="Times New Roman" w:cs="Times New Roman"/>
           <w:sz w:val="28"/>
           <w:szCs w:val="28"/>
-          <w:lang w:val="ru-RU"/>
         </w:rPr>
         <w:t xml:space="preserve"> Диплом 2 степени (Главного управления по образованию Витебского областного исполнительного комитета)</w:t>
       </w:r>
@@ -748,7 +666,6 @@
           <w:rFonts w:ascii="Times New Roman" w:hAnsi="Times New Roman" w:cs="Times New Roman"/>
           <w:sz w:val="28"/>
           <w:szCs w:val="28"/>
-          <w:lang w:val="ru-RU"/>
         </w:rPr>
         <w:t xml:space="preserve"> </w:t>
       </w:r>
@@ -757,7 +674,6 @@
           <w:rFonts w:ascii="Times New Roman" w:hAnsi="Times New Roman" w:cs="Times New Roman"/>
           <w:sz w:val="28"/>
           <w:szCs w:val="28"/>
-          <w:lang w:val="ru-RU"/>
         </w:rPr>
         <w:t>в номинации «Художественная работа по пропаганде эффективного и рационально</w:t>
       </w:r>
@@ -766,7 +682,6 @@
           <w:rFonts w:ascii="Times New Roman" w:hAnsi="Times New Roman" w:cs="Times New Roman"/>
           <w:sz w:val="28"/>
           <w:szCs w:val="28"/>
-          <w:lang w:val="ru-RU"/>
         </w:rPr>
         <w:t>го использования энергоресурсов</w:t>
       </w:r>
@@ -841,7 +756,6 @@
           <w:rFonts w:ascii="Times New Roman" w:hAnsi="Times New Roman" w:cs="Times New Roman"/>
           <w:sz w:val="28"/>
           <w:szCs w:val="28"/>
-          <w:lang w:val="ru-RU"/>
         </w:rPr>
       </w:pPr>
       <w:r>
@@ -857,7 +771,6 @@
           <w:rFonts w:ascii="Times New Roman" w:hAnsi="Times New Roman" w:cs="Times New Roman"/>
           <w:sz w:val="28"/>
           <w:szCs w:val="28"/>
-          <w:lang w:val="ru-RU"/>
         </w:rPr>
         <w:t xml:space="preserve"> проект «ЭСО по специальности «Переработка нефти, нефтепродуктов и обслуживание трубопроводов»</w:t>
       </w:r>
@@ -874,7 +787,6 @@
           <w:rFonts w:ascii="Times New Roman" w:hAnsi="Times New Roman" w:cs="Times New Roman"/>
           <w:sz w:val="28"/>
           <w:szCs w:val="28"/>
-          <w:lang w:val="ru-RU"/>
         </w:rPr>
         <w:t xml:space="preserve">- </w:t>
       </w:r>
@@ -883,7 +795,6 @@
           <w:rFonts w:ascii="Times New Roman" w:hAnsi="Times New Roman" w:cs="Times New Roman"/>
           <w:sz w:val="28"/>
           <w:szCs w:val="28"/>
-          <w:lang w:val="ru-RU"/>
         </w:rPr>
         <w:t>Диплом за 2 место</w:t>
       </w:r>
@@ -892,7 +803,6 @@
           <w:rFonts w:ascii="Times New Roman" w:hAnsi="Times New Roman" w:cs="Times New Roman"/>
           <w:sz w:val="28"/>
           <w:szCs w:val="28"/>
-          <w:lang w:val="ru-RU"/>
         </w:rPr>
         <w:t xml:space="preserve"> (Министерства образования РБ)</w:t>
       </w:r>
@@ -906,7 +816,6 @@
           <w:rFonts w:ascii="Times New Roman" w:hAnsi="Times New Roman" w:cs="Times New Roman"/>
           <w:sz w:val="28"/>
           <w:szCs w:val="28"/>
-          <w:lang w:val="ru-RU"/>
         </w:rPr>
       </w:pPr>
       <w:hyperlink r:id="rId9" w:history="1">
@@ -916,7 +825,6 @@
             <w:rFonts w:ascii="Times New Roman" w:hAnsi="Times New Roman" w:cs="Times New Roman"/>
             <w:sz w:val="28"/>
             <w:szCs w:val="28"/>
-            <w:lang w:val="ru-RU"/>
           </w:rPr>
           <w:t>https://eor-neft.sava.site/#/</w:t>
         </w:r>
@@ -954,17 +862,8 @@
           <w:rFonts w:ascii="Times New Roman" w:hAnsi="Times New Roman" w:cs="Times New Roman"/>
           <w:sz w:val="28"/>
           <w:szCs w:val="28"/>
-          <w:lang w:val="ru-RU"/>
-        </w:rPr>
-        <w:t>Областной этап р</w:t>
-      </w:r>
-      <w:r>
-        <w:rPr>
-          <w:rFonts w:ascii="Times New Roman" w:hAnsi="Times New Roman" w:cs="Times New Roman"/>
-          <w:sz w:val="28"/>
-          <w:szCs w:val="28"/>
-        </w:rPr>
-        <w:t>еспубликанского</w:t>
+        </w:rPr>
+        <w:t>Областной этап республиканского</w:t>
       </w:r>
       <w:r>
         <w:rPr>
@@ -979,7 +878,6 @@
           <w:rFonts w:ascii="Times New Roman" w:hAnsi="Times New Roman" w:cs="Times New Roman"/>
           <w:sz w:val="28"/>
           <w:szCs w:val="28"/>
-          <w:lang w:val="ru-RU"/>
         </w:rPr>
         <w:t>а</w:t>
       </w:r>
@@ -1016,7 +914,6 @@
           <w:rFonts w:ascii="Times New Roman" w:hAnsi="Times New Roman" w:cs="Times New Roman"/>
           <w:sz w:val="28"/>
           <w:szCs w:val="28"/>
-          <w:lang w:val="ru-RU"/>
         </w:rPr>
         <w:t xml:space="preserve"> - Диплом за 3 место</w:t>
       </w:r>
@@ -1038,7 +935,6 @@
           <w:rFonts w:ascii="Times New Roman" w:hAnsi="Times New Roman" w:cs="Times New Roman"/>
           <w:sz w:val="28"/>
           <w:szCs w:val="28"/>
-          <w:lang w:val="ru-RU"/>
         </w:rPr>
       </w:pPr>
       <w:r>
@@ -1054,7 +950,6 @@
           <w:rFonts w:ascii="Times New Roman" w:hAnsi="Times New Roman" w:cs="Times New Roman"/>
           <w:sz w:val="28"/>
           <w:szCs w:val="28"/>
-          <w:lang w:val="ru-RU"/>
         </w:rPr>
         <w:t xml:space="preserve"> - Диплом за 2 место</w:t>
       </w:r>
@@ -1068,7 +963,6 @@
           <w:rFonts w:ascii="Times New Roman" w:hAnsi="Times New Roman" w:cs="Times New Roman"/>
           <w:sz w:val="28"/>
           <w:szCs w:val="28"/>
-          <w:lang w:val="ru-RU"/>
         </w:rPr>
       </w:pPr>
       <w:hyperlink r:id="rId10" w:history="1">
@@ -1078,7 +972,6 @@
             <w:rFonts w:ascii="Times New Roman" w:hAnsi="Times New Roman" w:cs="Times New Roman"/>
             <w:sz w:val="28"/>
             <w:szCs w:val="28"/>
-            <w:lang w:val="ru-RU"/>
           </w:rPr>
           <w:t>https://proforient.sava.site/#/</w:t>
         </w:r>
@@ -1093,7 +986,6 @@
           <w:rFonts w:ascii="Times New Roman" w:hAnsi="Times New Roman" w:cs="Times New Roman"/>
           <w:sz w:val="28"/>
           <w:szCs w:val="28"/>
-          <w:lang w:val="ru-RU"/>
         </w:rPr>
       </w:pPr>
     </w:p>
@@ -1159,7 +1051,6 @@
           <w:rFonts w:ascii="Times New Roman" w:hAnsi="Times New Roman" w:cs="Times New Roman"/>
           <w:sz w:val="28"/>
           <w:szCs w:val="28"/>
-          <w:lang w:val="ru-RU"/>
         </w:rPr>
         <w:t xml:space="preserve"> - Диплом 2 степени (Главного управления по образованию Витебского областного исполнительного комитета)</w:t>
       </w:r>
@@ -1228,7 +1119,6 @@
           <w:rFonts w:ascii="Times New Roman" w:hAnsi="Times New Roman" w:cs="Times New Roman"/>
           <w:sz w:val="28"/>
           <w:szCs w:val="28"/>
-          <w:lang w:val="ru-RU"/>
         </w:rPr>
         <w:t xml:space="preserve"> -  Диплом 2 степени (Главного управления по образованию Витебского областного исполнительного комитета)</w:t>
       </w:r>
@@ -1312,7 +1202,6 @@
           <w:rFonts w:ascii="Times New Roman" w:hAnsi="Times New Roman" w:cs="Times New Roman"/>
           <w:sz w:val="28"/>
           <w:szCs w:val="28"/>
-          <w:lang w:val="ru-RU"/>
         </w:rPr>
         <w:t xml:space="preserve"> - Диплом 3 степени (Главного управления по образованию Витебского областного исполнительного комитета)</w:t>
       </w:r>
@@ -1371,7 +1260,6 @@
           <w:rFonts w:ascii="Times New Roman" w:hAnsi="Times New Roman" w:cs="Times New Roman"/>
           <w:sz w:val="28"/>
           <w:szCs w:val="28"/>
-          <w:lang w:val="ru-RU"/>
         </w:rPr>
         <w:t xml:space="preserve">Областной этап </w:t>
       </w:r>
@@ -1381,17 +1269,8 @@
           <w:rFonts w:ascii="Times New Roman" w:hAnsi="Times New Roman" w:cs="Times New Roman"/>
           <w:sz w:val="28"/>
           <w:szCs w:val="28"/>
-          <w:lang w:val="ru-RU"/>
-        </w:rPr>
-        <w:t>Р</w:t>
-      </w:r>
-      <w:r>
-        <w:rPr>
-          <w:rFonts w:ascii="Times New Roman" w:hAnsi="Times New Roman" w:cs="Times New Roman"/>
-          <w:sz w:val="28"/>
-          <w:szCs w:val="28"/>
-        </w:rPr>
-        <w:t>еспубликанского</w:t>
+        </w:rPr>
+        <w:t>Республиканского</w:t>
       </w:r>
       <w:r>
         <w:rPr>
@@ -1406,7 +1285,6 @@
           <w:rFonts w:ascii="Times New Roman" w:hAnsi="Times New Roman" w:cs="Times New Roman"/>
           <w:sz w:val="28"/>
           <w:szCs w:val="28"/>
-          <w:lang w:val="ru-RU"/>
         </w:rPr>
         <w:t>а</w:t>
       </w:r>
@@ -1424,7 +1302,6 @@
           <w:rFonts w:ascii="Times New Roman" w:hAnsi="Times New Roman" w:cs="Times New Roman"/>
           <w:sz w:val="28"/>
           <w:szCs w:val="28"/>
-          <w:lang w:val="ru-RU"/>
         </w:rPr>
         <w:t xml:space="preserve"> Диплом 2 степени (Главного управления по образованию Витебского областного исполнительного комитета)</w:t>
       </w:r>
@@ -1433,7 +1310,6 @@
           <w:rFonts w:ascii="Times New Roman" w:hAnsi="Times New Roman" w:cs="Times New Roman"/>
           <w:sz w:val="28"/>
           <w:szCs w:val="28"/>
-          <w:lang w:val="ru-RU"/>
         </w:rPr>
         <w:t xml:space="preserve"> </w:t>
       </w:r>
@@ -1442,7 +1318,6 @@
           <w:rFonts w:ascii="Times New Roman" w:hAnsi="Times New Roman" w:cs="Times New Roman"/>
           <w:sz w:val="28"/>
           <w:szCs w:val="28"/>
-          <w:lang w:val="ru-RU"/>
         </w:rPr>
         <w:t>в номинации «Художественная работа по пропаганде эффективного и рационального использования энергоресурсов (видеоролик)</w:t>
       </w:r>
@@ -1522,25 +1397,7 @@
           <w:sz w:val="28"/>
           <w:szCs w:val="28"/>
         </w:rPr>
-        <w:t xml:space="preserve"> Международная научно-</w:t>
-      </w:r>
-      <w:proofErr w:type="gramStart"/>
-      <w:r>
-        <w:rPr>
-          <w:rFonts w:ascii="Times New Roman" w:hAnsi="Times New Roman" w:cs="Times New Roman"/>
-          <w:sz w:val="28"/>
-          <w:szCs w:val="28"/>
-        </w:rPr>
-        <w:t>практическая  конференция</w:t>
-      </w:r>
-      <w:proofErr w:type="gramEnd"/>
-      <w:r>
-        <w:rPr>
-          <w:rFonts w:ascii="Times New Roman" w:hAnsi="Times New Roman" w:cs="Times New Roman"/>
-          <w:sz w:val="28"/>
-          <w:szCs w:val="28"/>
-        </w:rPr>
-        <w:t xml:space="preserve"> «Молодежь </w:t>
+        <w:t xml:space="preserve"> Международная научно-практическая  конференция «Молодежь </w:t>
       </w:r>
       <w:r>
         <w:rPr>
@@ -1564,7 +1421,6 @@
           <w:rFonts w:ascii="Times New Roman" w:hAnsi="Times New Roman" w:cs="Times New Roman"/>
           <w:sz w:val="28"/>
           <w:szCs w:val="28"/>
-          <w:lang w:val="ru-RU"/>
         </w:rPr>
         <w:t xml:space="preserve"> </w:t>
       </w:r>
@@ -1655,8 +1511,6 @@
         </w:rPr>
         <w:t>https://college.sava.site/media/</w:t>
       </w:r>
-      <w:bookmarkStart w:id="0" w:name="_GoBack"/>
-      <w:bookmarkEnd w:id="0"/>
       <w:r>
         <w:rPr>
           <w:rFonts w:ascii="Times New Roman" w:hAnsi="Times New Roman" w:cs="Times New Roman"/>
@@ -1666,6 +1520,7 @@
         <w:t>интеллектуальная собственность Савров.mp4</w:t>
       </w:r>
     </w:p>
+    <w:p/>
     <w:p/>
     <w:sectPr>
       <w:pgSz w:w="11906" w:h="16838"/>
@@ -1678,7 +1533,7 @@
 </file>
 
 <file path=word/numbering.xml><?xml version="1.0" encoding="utf-8"?>
-<w:numbering xmlns:wpc="http://schemas.microsoft.com/office/word/2010/wordprocessingCanvas" xmlns:cx="http://schemas.microsoft.com/office/drawing/2014/chartex" xmlns:cx1="http://schemas.microsoft.com/office/drawing/2015/9/8/chartex" xmlns:cx2="http://schemas.microsoft.com/office/drawing/2015/10/21/chartex" xmlns:cx3="http://schemas.microsoft.com/office/drawing/2016/5/9/chartex" xmlns:cx4="http://schemas.microsoft.com/office/drawing/2016/5/10/chartex" xmlns:cx5="http://schemas.microsoft.com/office/drawing/2016/5/11/chartex" xmlns:mc="http://schemas.openxmlformats.org/markup-compatibility/2006" xmlns:o="urn:schemas-microsoft-com:office:office" xmlns:r="http://schemas.openxmlformats.org/officeDocument/2006/relationships" xmlns:m="http://schemas.openxmlformats.org/officeDocument/2006/math" xmlns:v="urn:schemas-microsoft-com:vml" xmlns:wp14="http://schemas.microsoft.com/office/word/2010/wordprocessingDrawing" xmlns:wp="http://schemas.openxmlformats.org/drawingml/2006/wordprocessingDrawing" xmlns:w10="urn:schemas-microsoft-com:office:word" xmlns:w="http://schemas.openxmlformats.org/wordprocessingml/2006/main" xmlns:w14="http://schemas.microsoft.com/office/word/2010/wordml" xmlns:w15="http://schemas.microsoft.com/office/word/2012/wordml" xmlns:w16se="http://schemas.microsoft.com/office/word/2015/wordml/symex" xmlns:wpg="http://schemas.microsoft.com/office/word/2010/wordprocessingGroup" xmlns:wpi="http://schemas.microsoft.com/office/word/2010/wordprocessingInk" xmlns:wne="http://schemas.microsoft.com/office/word/2006/wordml" xmlns:wps="http://schemas.microsoft.com/office/word/2010/wordprocessingShape" mc:Ignorable="w14 w15 w16se wp14">
+<w:numbering xmlns:wpc="http://schemas.microsoft.com/office/word/2010/wordprocessingCanvas" xmlns:cx="http://schemas.microsoft.com/office/drawing/2014/chartex" xmlns:mc="http://schemas.openxmlformats.org/markup-compatibility/2006" xmlns:o="urn:schemas-microsoft-com:office:office" xmlns:r="http://schemas.openxmlformats.org/officeDocument/2006/relationships" xmlns:m="http://schemas.openxmlformats.org/officeDocument/2006/math" xmlns:v="urn:schemas-microsoft-com:vml" xmlns:wp14="http://schemas.microsoft.com/office/word/2010/wordprocessingDrawing" xmlns:wp="http://schemas.openxmlformats.org/drawingml/2006/wordprocessingDrawing" xmlns:w10="urn:schemas-microsoft-com:office:word" xmlns:w="http://schemas.openxmlformats.org/wordprocessingml/2006/main" xmlns:w14="http://schemas.microsoft.com/office/word/2010/wordml" xmlns:w15="http://schemas.microsoft.com/office/word/2012/wordml" xmlns:w16se="http://schemas.microsoft.com/office/word/2015/wordml/symex" xmlns:wpg="http://schemas.microsoft.com/office/word/2010/wordprocessingGroup" xmlns:wpi="http://schemas.microsoft.com/office/word/2010/wordprocessingInk" xmlns:wne="http://schemas.microsoft.com/office/word/2006/wordml" xmlns:wps="http://schemas.microsoft.com/office/word/2010/wordprocessingShape" mc:Ignorable="w14 w15 w16se wp14">
   <w:abstractNum w:abstractNumId="0" w15:restartNumberingAfterBreak="0">
     <w:nsid w:val="09F478BF"/>
     <w:multiLevelType w:val="hybridMultilevel"/>
@@ -1966,7 +1821,7 @@
         <w:rFonts w:asciiTheme="minorHAnsi" w:eastAsiaTheme="minorHAnsi" w:hAnsiTheme="minorHAnsi" w:cstheme="minorBidi"/>
         <w:sz w:val="22"/>
         <w:szCs w:val="22"/>
-        <w:lang w:eastAsia="en-US" w:bidi="ar-SA"/>
+        <w:lang w:val="ru-RU" w:eastAsia="en-US" w:bidi="ar-SA"/>
       </w:rPr>
     </w:rPrDefault>
     <w:pPrDefault>
@@ -1975,7 +1830,7 @@
       </w:pPr>
     </w:pPrDefault>
   </w:docDefaults>
-  <w:latentStyles w:defLockedState="0" w:defUIPriority="99" w:defSemiHidden="0" w:defUnhideWhenUsed="0" w:defQFormat="0" w:count="374">
+  <w:latentStyles w:defLockedState="0" w:defUIPriority="99" w:defSemiHidden="0" w:defUnhideWhenUsed="0" w:defQFormat="0" w:count="371">
     <w:lsdException w:name="Normal" w:uiPriority="0" w:qFormat="1"/>
     <w:lsdException w:name="heading 1" w:uiPriority="9" w:qFormat="1"/>
     <w:lsdException w:name="heading 2" w:semiHidden="1" w:uiPriority="9" w:unhideWhenUsed="1" w:qFormat="1"/>
@@ -2347,9 +2202,6 @@
     <w:lsdException w:name="List Table 5 Dark Accent 6" w:uiPriority="50"/>
     <w:lsdException w:name="List Table 6 Colorful Accent 6" w:uiPriority="51"/>
     <w:lsdException w:name="List Table 7 Colorful Accent 6" w:uiPriority="52"/>
-    <w:lsdException w:name="Mention" w:semiHidden="1" w:unhideWhenUsed="1"/>
-    <w:lsdException w:name="Smart Hyperlink" w:semiHidden="1" w:unhideWhenUsed="1"/>
-    <w:lsdException w:name="Hashtag" w:semiHidden="1" w:unhideWhenUsed="1"/>
   </w:latentStyles>
   <w:style w:type="paragraph" w:default="1" w:styleId="a">
     <w:name w:val="Normal"/>

</xml_diff>